<commit_message>
First docstring and minor shit
</commit_message>
<xml_diff>
--- a/ECM2414 Software Development.docx
+++ b/ECM2414 Software Development.docx
@@ -2115,16 +2115,31 @@
         <w:t>Performance</w:t>
       </w:r>
     </w:p>
+    <w:p/>
     <w:p>
+      <w:pPr>
+        <w:pStyle w:val="Title"/>
+      </w:pPr>
+      <w:r>
+        <w:t xml:space="preserve">Testing  </w:t>
+      </w:r>
       <w:bookmarkStart w:id="5" w:name="_GoBack"/>
       <w:bookmarkEnd w:id="5"/>
     </w:p>
     <w:p>
       <w:pPr>
-        <w:pStyle w:val="Title"/>
+        <w:pStyle w:val="Heading1"/>
       </w:pPr>
       <w:r>
-        <w:t xml:space="preserve">Testing  </w:t>
+        <w:t>Interfaces</w:t>
+      </w:r>
+    </w:p>
+    <w:p>
+      <w:pPr>
+        <w:pStyle w:val="Heading1"/>
+      </w:pPr>
+      <w:r>
+        <w:t>Tests</w:t>
       </w:r>
     </w:p>
     <w:sectPr>

</xml_diff>